<commit_message>
Updated libraries Updated tests accordingly
</commit_message>
<xml_diff>
--- a/test/src/org/tms/io/misc/testExportTable.docx
+++ b/test/src/org/tms/io/misc/testExportTable.docx
@@ -2192,13 +2192,11 @@
   <w:style w:type="paragraph" w:styleId="Sans_Bold">
     <w:name w:val="Sans_Bold"/>
     <w:qFormat/>
+    <w:basedOn w:val="Sans_Normal"/>
     <w:pPr>
       <w:ind/>
     </w:pPr>
     <w:rPr>
-      <w:rFonts w:ascii="Arial" w:hAnsi="Arial" w:eastAsia="Arial" w:cs="Arial"/>
-      <w:color w:val="000000"/>
-      <w:sz w:val="16"/>
       <w:b w:val="true"/>
     </w:rPr>
   </w:style>
@@ -2217,13 +2215,11 @@
   <w:style w:type="paragraph" w:styleId="Sans_Bold">
     <w:name w:val="Sans_Bold"/>
     <w:qFormat/>
+    <w:basedOn w:val="Sans_Normal"/>
     <w:pPr>
       <w:ind/>
     </w:pPr>
     <w:rPr>
-      <w:rFonts w:ascii="Arial" w:hAnsi="Arial" w:eastAsia="Arial" w:cs="Arial"/>
-      <w:color w:val="000000"/>
-      <w:sz w:val="16"/>
       <w:b w:val="true"/>
     </w:rPr>
   </w:style>

</xml_diff>